<commit_message>
Initial commit - TransLingua project
</commit_message>
<xml_diff>
--- a/Translingua Report.docx
+++ b/Translingua Report.docx
@@ -84,16 +84,9 @@
           <w:sz w:val="28"/>
           <w:szCs w:val="28"/>
         </w:rPr>
-        <w:t>“TransLingua: AI-Powered Multi-Language Translator,”</w:t>
-      </w:r>
-      <w:r>
-        <w:rPr>
-          <w:rFonts w:ascii="Times New Roman" w:hAnsi="Times New Roman" w:cs="Times New Roman"/>
-          <w:sz w:val="28"/>
-          <w:szCs w:val="28"/>
-        </w:rPr>
-        <w:t xml:space="preserve"> is developed as part of the </w:t>
-      </w:r>
+        <w:t>“</w:t>
+      </w:r>
+      <w:proofErr w:type="spellStart"/>
       <w:r>
         <w:rPr>
           <w:rFonts w:ascii="Times New Roman" w:hAnsi="Times New Roman" w:cs="Times New Roman"/>
@@ -102,7 +95,48 @@
           <w:sz w:val="28"/>
           <w:szCs w:val="28"/>
         </w:rPr>
-        <w:t>SmartBridge Virtual Internship Program</w:t>
+        <w:t>TransLingua</w:t>
+      </w:r>
+      <w:proofErr w:type="spellEnd"/>
+      <w:r>
+        <w:rPr>
+          <w:rFonts w:ascii="Times New Roman" w:hAnsi="Times New Roman" w:cs="Times New Roman"/>
+          <w:b/>
+          <w:bCs/>
+          <w:sz w:val="28"/>
+          <w:szCs w:val="28"/>
+        </w:rPr>
+        <w:t>: AI-Powered Multi-Language Translator,”</w:t>
+      </w:r>
+      <w:r>
+        <w:rPr>
+          <w:rFonts w:ascii="Times New Roman" w:hAnsi="Times New Roman" w:cs="Times New Roman"/>
+          <w:sz w:val="28"/>
+          <w:szCs w:val="28"/>
+        </w:rPr>
+        <w:t xml:space="preserve"> is developed as part of the </w:t>
+      </w:r>
+      <w:proofErr w:type="spellStart"/>
+      <w:r>
+        <w:rPr>
+          <w:rFonts w:ascii="Times New Roman" w:hAnsi="Times New Roman" w:cs="Times New Roman"/>
+          <w:b/>
+          <w:bCs/>
+          <w:sz w:val="28"/>
+          <w:szCs w:val="28"/>
+        </w:rPr>
+        <w:t>SmartBridge</w:t>
+      </w:r>
+      <w:proofErr w:type="spellEnd"/>
+      <w:r>
+        <w:rPr>
+          <w:rFonts w:ascii="Times New Roman" w:hAnsi="Times New Roman" w:cs="Times New Roman"/>
+          <w:b/>
+          <w:bCs/>
+          <w:sz w:val="28"/>
+          <w:szCs w:val="28"/>
+        </w:rPr>
+        <w:t xml:space="preserve"> Virtual Internship Program</w:t>
       </w:r>
       <w:r>
         <w:rPr>
@@ -1865,13 +1899,23 @@
         </w:rPr>
         <w:t xml:space="preserve"> </w:t>
       </w:r>
-      <w:r>
-        <w:rPr>
-          <w:rFonts w:ascii="Times New Roman" w:hAnsi="Times New Roman" w:cs="Times New Roman"/>
-          <w:sz w:val="28"/>
-          <w:szCs w:val="28"/>
-        </w:rPr>
-        <w:t>Streamlit (for building the web-based user interface)</w:t>
+      <w:proofErr w:type="spellStart"/>
+      <w:r>
+        <w:rPr>
+          <w:rFonts w:ascii="Times New Roman" w:hAnsi="Times New Roman" w:cs="Times New Roman"/>
+          <w:sz w:val="28"/>
+          <w:szCs w:val="28"/>
+        </w:rPr>
+        <w:t>Streamlit</w:t>
+      </w:r>
+      <w:proofErr w:type="spellEnd"/>
+      <w:r>
+        <w:rPr>
+          <w:rFonts w:ascii="Times New Roman" w:hAnsi="Times New Roman" w:cs="Times New Roman"/>
+          <w:sz w:val="28"/>
+          <w:szCs w:val="28"/>
+        </w:rPr>
+        <w:t xml:space="preserve"> (for building the web-based user interface)</w:t>
       </w:r>
     </w:p>
     <w:p>
@@ -1913,6 +1957,7 @@
         </w:rPr>
         <w:t xml:space="preserve">Google Gen </w:t>
       </w:r>
+      <w:proofErr w:type="spellStart"/>
       <w:proofErr w:type="gramStart"/>
       <w:r>
         <w:rPr>
@@ -1931,6 +1976,7 @@
         </w:rPr>
         <w:t>-dotenv</w:t>
       </w:r>
+      <w:proofErr w:type="spellEnd"/>
     </w:p>
     <w:p>
       <w:pPr>
@@ -1963,6 +2009,7 @@
         </w:rPr>
         <w:t xml:space="preserve"> VS Code, </w:t>
       </w:r>
+      <w:proofErr w:type="spellStart"/>
       <w:proofErr w:type="gramStart"/>
       <w:r>
         <w:rPr>
@@ -1972,6 +2019,7 @@
         </w:rPr>
         <w:t>Git,Github</w:t>
       </w:r>
+      <w:proofErr w:type="spellEnd"/>
       <w:proofErr w:type="gramEnd"/>
     </w:p>
     <w:p>
@@ -2712,7 +2760,25 @@
           <w:sz w:val="28"/>
           <w:szCs w:val="28"/>
         </w:rPr>
-        <w:t>Project planning plays an important role in completing the project in a systematic and organized manner. The TransLingua project was planned and executed in multiple phases to ensure smooth development and timely completion.</w:t>
+        <w:t xml:space="preserve">Project planning plays an important role in completing the project in a systematic and organized manner. The </w:t>
+      </w:r>
+      <w:proofErr w:type="spellStart"/>
+      <w:r>
+        <w:rPr>
+          <w:rFonts w:ascii="Times New Roman" w:hAnsi="Times New Roman" w:cs="Times New Roman"/>
+          <w:sz w:val="28"/>
+          <w:szCs w:val="28"/>
+        </w:rPr>
+        <w:t>TransLingua</w:t>
+      </w:r>
+      <w:proofErr w:type="spellEnd"/>
+      <w:r>
+        <w:rPr>
+          <w:rFonts w:ascii="Times New Roman" w:hAnsi="Times New Roman" w:cs="Times New Roman"/>
+          <w:sz w:val="28"/>
+          <w:szCs w:val="28"/>
+        </w:rPr>
+        <w:t xml:space="preserve"> project was planned and executed in multiple phases to ensure smooth development and timely completion.</w:t>
       </w:r>
     </w:p>
     <w:p>
@@ -2901,8 +2967,36 @@
           <w:szCs w:val="28"/>
         </w:rPr>
         <w:br/>
-        <w:t>Implementing the application using Streamlit and integrating Googl</w:t>
-      </w:r>
+        <w:t xml:space="preserve">Implementing the application using </w:t>
+      </w:r>
+      <w:proofErr w:type="spellStart"/>
+      <w:r>
+        <w:rPr>
+          <w:rFonts w:ascii="Times New Roman" w:hAnsi="Times New Roman" w:cs="Times New Roman"/>
+          <w:sz w:val="28"/>
+          <w:szCs w:val="28"/>
+        </w:rPr>
+        <w:t>Streamlit</w:t>
+      </w:r>
+      <w:proofErr w:type="spellEnd"/>
+      <w:r>
+        <w:rPr>
+          <w:rFonts w:ascii="Times New Roman" w:hAnsi="Times New Roman" w:cs="Times New Roman"/>
+          <w:sz w:val="28"/>
+          <w:szCs w:val="28"/>
+        </w:rPr>
+        <w:t xml:space="preserve"> and integrating </w:t>
+      </w:r>
+      <w:proofErr w:type="spellStart"/>
+      <w:r>
+        <w:rPr>
+          <w:rFonts w:ascii="Times New Roman" w:hAnsi="Times New Roman" w:cs="Times New Roman"/>
+          <w:sz w:val="28"/>
+          <w:szCs w:val="28"/>
+        </w:rPr>
+        <w:t>Googl</w:t>
+      </w:r>
+      <w:proofErr w:type="spellEnd"/>
       <w:r>
         <w:rPr>
           <w:rFonts w:ascii="Times New Roman" w:hAnsi="Times New Roman" w:cs="Times New Roman"/>
@@ -2987,7 +3081,25 @@
           <w:szCs w:val="28"/>
         </w:rPr>
         <w:br/>
-        <w:t>Running the application locally using Streamlit and preparing it for further enhancements.</w:t>
+        <w:t xml:space="preserve">Running the application locally using </w:t>
+      </w:r>
+      <w:proofErr w:type="spellStart"/>
+      <w:r>
+        <w:rPr>
+          <w:rFonts w:ascii="Times New Roman" w:hAnsi="Times New Roman" w:cs="Times New Roman"/>
+          <w:sz w:val="28"/>
+          <w:szCs w:val="28"/>
+        </w:rPr>
+        <w:t>Streamlit</w:t>
+      </w:r>
+      <w:proofErr w:type="spellEnd"/>
+      <w:r>
+        <w:rPr>
+          <w:rFonts w:ascii="Times New Roman" w:hAnsi="Times New Roman" w:cs="Times New Roman"/>
+          <w:sz w:val="28"/>
+          <w:szCs w:val="28"/>
+        </w:rPr>
+        <w:t xml:space="preserve"> and preparing it for further enhancements.</w:t>
       </w:r>
     </w:p>
     <w:p>
@@ -3063,7 +3175,25 @@
           <w:sz w:val="28"/>
           <w:szCs w:val="28"/>
         </w:rPr>
-        <w:t>, as per the SmartBridge internship timeline. Each phase was carefully allocated time to ensure proper implementation, testing, and documentation of the project.</w:t>
+        <w:t xml:space="preserve">, as per the </w:t>
+      </w:r>
+      <w:proofErr w:type="spellStart"/>
+      <w:r>
+        <w:rPr>
+          <w:rFonts w:ascii="Times New Roman" w:hAnsi="Times New Roman" w:cs="Times New Roman"/>
+          <w:sz w:val="28"/>
+          <w:szCs w:val="28"/>
+        </w:rPr>
+        <w:t>SmartBridge</w:t>
+      </w:r>
+      <w:proofErr w:type="spellEnd"/>
+      <w:r>
+        <w:rPr>
+          <w:rFonts w:ascii="Times New Roman" w:hAnsi="Times New Roman" w:cs="Times New Roman"/>
+          <w:sz w:val="28"/>
+          <w:szCs w:val="28"/>
+        </w:rPr>
+        <w:t xml:space="preserve"> internship timeline. Each phase was carefully allocated time to ensure proper implementation, testing, and documentation of the project.</w:t>
       </w:r>
     </w:p>
     <w:p>
@@ -3112,7 +3242,25 @@
           <w:szCs w:val="28"/>
         </w:rPr>
         <w:lastRenderedPageBreak/>
-        <w:t>The scheduling of the TransLingua project is shown below:</w:t>
+        <w:t xml:space="preserve">The scheduling of the </w:t>
+      </w:r>
+      <w:proofErr w:type="spellStart"/>
+      <w:r>
+        <w:rPr>
+          <w:rFonts w:ascii="Times New Roman" w:hAnsi="Times New Roman" w:cs="Times New Roman"/>
+          <w:sz w:val="28"/>
+          <w:szCs w:val="28"/>
+        </w:rPr>
+        <w:t>TransLingua</w:t>
+      </w:r>
+      <w:proofErr w:type="spellEnd"/>
+      <w:r>
+        <w:rPr>
+          <w:rFonts w:ascii="Times New Roman" w:hAnsi="Times New Roman" w:cs="Times New Roman"/>
+          <w:sz w:val="28"/>
+          <w:szCs w:val="28"/>
+        </w:rPr>
+        <w:t xml:space="preserve"> project is shown below:</w:t>
       </w:r>
     </w:p>
     <w:tbl>
@@ -3890,7 +4038,25 @@
           <w:sz w:val="28"/>
           <w:szCs w:val="28"/>
         </w:rPr>
-        <w:t>Functional testing is performed to verify that all features of the TransLingua application work according to the specified requirements.</w:t>
+        <w:t xml:space="preserve">Functional testing is performed to verify that all features of the </w:t>
+      </w:r>
+      <w:proofErr w:type="spellStart"/>
+      <w:r>
+        <w:rPr>
+          <w:rFonts w:ascii="Times New Roman" w:hAnsi="Times New Roman" w:cs="Times New Roman"/>
+          <w:sz w:val="28"/>
+          <w:szCs w:val="28"/>
+        </w:rPr>
+        <w:t>TransLingua</w:t>
+      </w:r>
+      <w:proofErr w:type="spellEnd"/>
+      <w:r>
+        <w:rPr>
+          <w:rFonts w:ascii="Times New Roman" w:hAnsi="Times New Roman" w:cs="Times New Roman"/>
+          <w:sz w:val="28"/>
+          <w:szCs w:val="28"/>
+        </w:rPr>
+        <w:t xml:space="preserve"> application work according to the specified requirements.</w:t>
       </w:r>
     </w:p>
     <w:p>
@@ -4114,7 +4280,25 @@
           <w:sz w:val="28"/>
           <w:szCs w:val="28"/>
         </w:rPr>
-        <w:t>The TransLingua application was tested for:</w:t>
+        <w:t xml:space="preserve">The </w:t>
+      </w:r>
+      <w:proofErr w:type="spellStart"/>
+      <w:r>
+        <w:rPr>
+          <w:rFonts w:ascii="Times New Roman" w:hAnsi="Times New Roman" w:cs="Times New Roman"/>
+          <w:sz w:val="28"/>
+          <w:szCs w:val="28"/>
+        </w:rPr>
+        <w:t>TransLingua</w:t>
+      </w:r>
+      <w:proofErr w:type="spellEnd"/>
+      <w:r>
+        <w:rPr>
+          <w:rFonts w:ascii="Times New Roman" w:hAnsi="Times New Roman" w:cs="Times New Roman"/>
+          <w:sz w:val="28"/>
+          <w:szCs w:val="28"/>
+        </w:rPr>
+        <w:t xml:space="preserve"> application was tested for:</w:t>
       </w:r>
     </w:p>
     <w:p>
@@ -4285,7 +4469,43 @@
           <w:sz w:val="28"/>
           <w:szCs w:val="28"/>
         </w:rPr>
-        <w:t>The TransLingua application was successfully developed and tested using Streamlit and Google Gemini Generative AI. The system provides accurate and fast translations for user-entered text.</w:t>
+        <w:t xml:space="preserve">The </w:t>
+      </w:r>
+      <w:proofErr w:type="spellStart"/>
+      <w:r>
+        <w:rPr>
+          <w:rFonts w:ascii="Times New Roman" w:hAnsi="Times New Roman" w:cs="Times New Roman"/>
+          <w:sz w:val="28"/>
+          <w:szCs w:val="28"/>
+        </w:rPr>
+        <w:t>TransLingua</w:t>
+      </w:r>
+      <w:proofErr w:type="spellEnd"/>
+      <w:r>
+        <w:rPr>
+          <w:rFonts w:ascii="Times New Roman" w:hAnsi="Times New Roman" w:cs="Times New Roman"/>
+          <w:sz w:val="28"/>
+          <w:szCs w:val="28"/>
+        </w:rPr>
+        <w:t xml:space="preserve"> application was successfully developed and tested using </w:t>
+      </w:r>
+      <w:proofErr w:type="spellStart"/>
+      <w:r>
+        <w:rPr>
+          <w:rFonts w:ascii="Times New Roman" w:hAnsi="Times New Roman" w:cs="Times New Roman"/>
+          <w:sz w:val="28"/>
+          <w:szCs w:val="28"/>
+        </w:rPr>
+        <w:t>Streamlit</w:t>
+      </w:r>
+      <w:proofErr w:type="spellEnd"/>
+      <w:r>
+        <w:rPr>
+          <w:rFonts w:ascii="Times New Roman" w:hAnsi="Times New Roman" w:cs="Times New Roman"/>
+          <w:sz w:val="28"/>
+          <w:szCs w:val="28"/>
+        </w:rPr>
+        <w:t xml:space="preserve"> and Google Gemini Generative AI. The system provides accurate and fast translations for user-entered text.</w:t>
       </w:r>
     </w:p>
     <w:p>
@@ -4487,7 +4707,25 @@
           <w:sz w:val="28"/>
           <w:szCs w:val="28"/>
         </w:rPr>
-        <w:t>The output screenshots demonstrate the working of the TransLingua application. The screenshots show:</w:t>
+        <w:t xml:space="preserve">The output screenshots demonstrate the working of the </w:t>
+      </w:r>
+      <w:proofErr w:type="spellStart"/>
+      <w:r>
+        <w:rPr>
+          <w:rFonts w:ascii="Times New Roman" w:hAnsi="Times New Roman" w:cs="Times New Roman"/>
+          <w:sz w:val="28"/>
+          <w:szCs w:val="28"/>
+        </w:rPr>
+        <w:t>TransLingua</w:t>
+      </w:r>
+      <w:proofErr w:type="spellEnd"/>
+      <w:r>
+        <w:rPr>
+          <w:rFonts w:ascii="Times New Roman" w:hAnsi="Times New Roman" w:cs="Times New Roman"/>
+          <w:sz w:val="28"/>
+          <w:szCs w:val="28"/>
+        </w:rPr>
+        <w:t xml:space="preserve"> application. The screenshots show:</w:t>
       </w:r>
     </w:p>
     <w:p>
@@ -4958,7 +5196,25 @@
           <w:sz w:val="28"/>
           <w:szCs w:val="28"/>
         </w:rPr>
-        <w:t>The TransLingua application provides several advantages that make it effective and practical for real-world use:</w:t>
+        <w:t xml:space="preserve">The </w:t>
+      </w:r>
+      <w:proofErr w:type="spellStart"/>
+      <w:r>
+        <w:rPr>
+          <w:rFonts w:ascii="Times New Roman" w:hAnsi="Times New Roman" w:cs="Times New Roman"/>
+          <w:sz w:val="28"/>
+          <w:szCs w:val="28"/>
+        </w:rPr>
+        <w:t>TransLingua</w:t>
+      </w:r>
+      <w:proofErr w:type="spellEnd"/>
+      <w:r>
+        <w:rPr>
+          <w:rFonts w:ascii="Times New Roman" w:hAnsi="Times New Roman" w:cs="Times New Roman"/>
+          <w:sz w:val="28"/>
+          <w:szCs w:val="28"/>
+        </w:rPr>
+        <w:t xml:space="preserve"> application provides several advantages that make it effective and practical for real-world use:</w:t>
       </w:r>
     </w:p>
     <w:p>
@@ -5374,7 +5630,25 @@
           <w:sz w:val="28"/>
           <w:szCs w:val="28"/>
         </w:rPr>
-        <w:t xml:space="preserve">The TransLingua project successfully demonstrates the use of </w:t>
+        <w:t xml:space="preserve">The </w:t>
+      </w:r>
+      <w:proofErr w:type="spellStart"/>
+      <w:r>
+        <w:rPr>
+          <w:rFonts w:ascii="Times New Roman" w:hAnsi="Times New Roman" w:cs="Times New Roman"/>
+          <w:sz w:val="28"/>
+          <w:szCs w:val="28"/>
+        </w:rPr>
+        <w:t>TransLingua</w:t>
+      </w:r>
+      <w:proofErr w:type="spellEnd"/>
+      <w:r>
+        <w:rPr>
+          <w:rFonts w:ascii="Times New Roman" w:hAnsi="Times New Roman" w:cs="Times New Roman"/>
+          <w:sz w:val="28"/>
+          <w:szCs w:val="28"/>
+        </w:rPr>
+        <w:t xml:space="preserve"> project successfully demonstrates the use of </w:t>
       </w:r>
       <w:r>
         <w:rPr>
@@ -5394,6 +5668,7 @@
         </w:rPr>
         <w:t xml:space="preserve"> to solve real-world communication problems caused by language barriers. By integrating </w:t>
       </w:r>
+      <w:proofErr w:type="spellStart"/>
       <w:r>
         <w:rPr>
           <w:rFonts w:ascii="Times New Roman" w:hAnsi="Times New Roman" w:cs="Times New Roman"/>
@@ -5404,6 +5679,7 @@
         </w:rPr>
         <w:t>Streamlit</w:t>
       </w:r>
+      <w:proofErr w:type="spellEnd"/>
       <w:r>
         <w:rPr>
           <w:rFonts w:ascii="Times New Roman" w:hAnsi="Times New Roman" w:cs="Times New Roman"/>
@@ -5651,7 +5927,25 @@
           <w:sz w:val="28"/>
           <w:szCs w:val="28"/>
         </w:rPr>
-        <w:t>The TransLingua application can be further enhanced in the future to improve functionality and usability. Some possible future enhancements include:</w:t>
+        <w:t xml:space="preserve">The </w:t>
+      </w:r>
+      <w:proofErr w:type="spellStart"/>
+      <w:r>
+        <w:rPr>
+          <w:rFonts w:ascii="Times New Roman" w:hAnsi="Times New Roman" w:cs="Times New Roman"/>
+          <w:sz w:val="28"/>
+          <w:szCs w:val="28"/>
+        </w:rPr>
+        <w:t>TransLingua</w:t>
+      </w:r>
+      <w:proofErr w:type="spellEnd"/>
+      <w:r>
+        <w:rPr>
+          <w:rFonts w:ascii="Times New Roman" w:hAnsi="Times New Roman" w:cs="Times New Roman"/>
+          <w:sz w:val="28"/>
+          <w:szCs w:val="28"/>
+        </w:rPr>
+        <w:t xml:space="preserve"> application can be further enhanced in the future to improve functionality and usability. Some possible future enhancements include:</w:t>
       </w:r>
     </w:p>
     <w:p>
@@ -5999,6 +6293,7 @@
         </w:rPr>
         <w:t xml:space="preserve">The complete source code of the project </w:t>
       </w:r>
+      <w:proofErr w:type="spellStart"/>
       <w:r>
         <w:rPr>
           <w:rFonts w:ascii="Times New Roman" w:hAnsi="Times New Roman" w:cs="Times New Roman"/>
@@ -6007,41 +6302,9 @@
           <w:sz w:val="28"/>
           <w:szCs w:val="28"/>
         </w:rPr>
-        <w:t>TransLingua – AI-Powered Multi-Language Translator</w:t>
-      </w:r>
-      <w:r>
-        <w:rPr>
-          <w:rFonts w:ascii="Times New Roman" w:hAnsi="Times New Roman" w:cs="Times New Roman"/>
-          <w:sz w:val="28"/>
-          <w:szCs w:val="28"/>
-        </w:rPr>
-        <w:t xml:space="preserve"> is maintained using GitHub for version control. The repository contains all application files, configuration files, and documentation required to understand and run the project.</w:t>
-      </w:r>
-    </w:p>
-    <w:p>
-      <w:pPr>
-        <w:rPr>
-          <w:rFonts w:ascii="Times New Roman" w:hAnsi="Times New Roman" w:cs="Times New Roman"/>
-          <w:sz w:val="28"/>
-          <w:szCs w:val="28"/>
-        </w:rPr>
-      </w:pPr>
-      <w:r>
-        <w:rPr>
-          <w:rFonts w:ascii="Segoe UI Emoji" w:hAnsi="Segoe UI Emoji" w:cs="Segoe UI Emoji"/>
-          <w:sz w:val="28"/>
-          <w:szCs w:val="28"/>
-        </w:rPr>
-        <w:t>🔗</w:t>
-      </w:r>
-      <w:r>
-        <w:rPr>
-          <w:rFonts w:ascii="Times New Roman" w:hAnsi="Times New Roman" w:cs="Times New Roman"/>
-          <w:sz w:val="28"/>
-          <w:szCs w:val="28"/>
-        </w:rPr>
-        <w:t xml:space="preserve"> </w:t>
-      </w:r>
+        <w:t>TransLingua</w:t>
+      </w:r>
+      <w:proofErr w:type="spellEnd"/>
       <w:r>
         <w:rPr>
           <w:rFonts w:ascii="Times New Roman" w:hAnsi="Times New Roman" w:cs="Times New Roman"/>
@@ -6050,6 +6313,50 @@
           <w:sz w:val="28"/>
           <w:szCs w:val="28"/>
         </w:rPr>
+        <w:t xml:space="preserve"> – AI-Powered Multi-Language Translator</w:t>
+      </w:r>
+      <w:r>
+        <w:rPr>
+          <w:rFonts w:ascii="Times New Roman" w:hAnsi="Times New Roman" w:cs="Times New Roman"/>
+          <w:sz w:val="28"/>
+          <w:szCs w:val="28"/>
+        </w:rPr>
+        <w:t xml:space="preserve"> is maintained using GitHub for version control. The repository contains all application files, configuration files, and documentation required to understand and run the project.</w:t>
+      </w:r>
+    </w:p>
+    <w:p>
+      <w:pPr>
+        <w:rPr>
+          <w:rFonts w:ascii="Times New Roman" w:hAnsi="Times New Roman" w:cs="Times New Roman"/>
+          <w:color w:val="156082" w:themeColor="accent1"/>
+          <w:sz w:val="28"/>
+          <w:szCs w:val="28"/>
+        </w:rPr>
+      </w:pPr>
+      <w:r>
+        <w:rPr>
+          <w:rFonts w:ascii="Segoe UI Emoji" w:hAnsi="Segoe UI Emoji" w:cs="Segoe UI Emoji"/>
+          <w:sz w:val="28"/>
+          <w:szCs w:val="28"/>
+        </w:rPr>
+        <w:t>🔗</w:t>
+      </w:r>
+      <w:r>
+        <w:rPr>
+          <w:rFonts w:ascii="Times New Roman" w:hAnsi="Times New Roman" w:cs="Times New Roman"/>
+          <w:sz w:val="28"/>
+          <w:szCs w:val="28"/>
+        </w:rPr>
+        <w:t xml:space="preserve"> </w:t>
+      </w:r>
+      <w:r>
+        <w:rPr>
+          <w:rFonts w:ascii="Times New Roman" w:hAnsi="Times New Roman" w:cs="Times New Roman"/>
+          <w:b/>
+          <w:bCs/>
+          <w:sz w:val="28"/>
+          <w:szCs w:val="28"/>
+        </w:rPr>
         <w:t>GitHub Repository Link:</w:t>
       </w:r>
       <w:r>
@@ -6060,7 +6367,7 @@
         </w:rPr>
         <w:br/>
       </w:r>
-      <w:hyperlink r:id="rId15" w:tgtFrame="_new" w:history="1">
+      <w:hyperlink r:id="rId15" w:history="1">
         <w:r>
           <w:rPr>
             <w:rStyle w:val="Hyperlink"/>
@@ -6068,7 +6375,7 @@
             <w:sz w:val="28"/>
             <w:szCs w:val="28"/>
           </w:rPr>
-          <w:t>https://github.com/abubakarmr/TransLingua</w:t>
+          <w:t>https://github.com/PattanJaveedKhan/TransLingua</w:t>
         </w:r>
       </w:hyperlink>
     </w:p>
@@ -6089,7 +6396,17 @@
           <w:sz w:val="28"/>
           <w:szCs w:val="28"/>
         </w:rPr>
-        <w:t>Repository Contents:</w:t>
+        <w:t>Repository</w:t>
+      </w:r>
+      <w:r>
+        <w:rPr>
+          <w:rFonts w:ascii="Times New Roman" w:hAnsi="Times New Roman" w:cs="Times New Roman"/>
+          <w:b/>
+          <w:bCs/>
+          <w:sz w:val="28"/>
+          <w:szCs w:val="28"/>
+        </w:rPr>
+        <w:t xml:space="preserve"> Contents:</w:t>
       </w:r>
     </w:p>
     <w:p>
@@ -6111,7 +6428,25 @@
           <w:sz w:val="28"/>
           <w:szCs w:val="28"/>
         </w:rPr>
-        <w:t>translang.py – Main Streamlit application file</w:t>
+        <w:t xml:space="preserve">translang.py – Main </w:t>
+      </w:r>
+      <w:proofErr w:type="spellStart"/>
+      <w:r>
+        <w:rPr>
+          <w:rFonts w:ascii="Times New Roman" w:hAnsi="Times New Roman" w:cs="Times New Roman"/>
+          <w:sz w:val="28"/>
+          <w:szCs w:val="28"/>
+        </w:rPr>
+        <w:t>Streamlit</w:t>
+      </w:r>
+      <w:proofErr w:type="spellEnd"/>
+      <w:r>
+        <w:rPr>
+          <w:rFonts w:ascii="Times New Roman" w:hAnsi="Times New Roman" w:cs="Times New Roman"/>
+          <w:sz w:val="28"/>
+          <w:szCs w:val="28"/>
+        </w:rPr>
+        <w:t xml:space="preserve"> application file</w:t>
       </w:r>
     </w:p>
     <w:p>
@@ -6156,8 +6491,18 @@
           <w:sz w:val="28"/>
           <w:szCs w:val="28"/>
         </w:rPr>
-        <w:t>.gitignore</w:t>
-      </w:r>
+        <w:t>.</w:t>
+      </w:r>
+      <w:proofErr w:type="spellStart"/>
+      <w:r>
+        <w:rPr>
+          <w:rFonts w:ascii="Times New Roman" w:hAnsi="Times New Roman" w:cs="Times New Roman"/>
+          <w:sz w:val="28"/>
+          <w:szCs w:val="28"/>
+        </w:rPr>
+        <w:t>gitignore</w:t>
+      </w:r>
+      <w:proofErr w:type="spellEnd"/>
       <w:proofErr w:type="gramEnd"/>
       <w:r>
         <w:rPr>
@@ -6287,7 +6632,25 @@
           <w:sz w:val="28"/>
           <w:szCs w:val="28"/>
         </w:rPr>
-        <w:t xml:space="preserve">The TransLingua project uses </w:t>
+        <w:t xml:space="preserve">The </w:t>
+      </w:r>
+      <w:proofErr w:type="spellStart"/>
+      <w:r>
+        <w:rPr>
+          <w:rFonts w:ascii="Times New Roman" w:hAnsi="Times New Roman" w:cs="Times New Roman"/>
+          <w:sz w:val="28"/>
+          <w:szCs w:val="28"/>
+        </w:rPr>
+        <w:t>TransLingua</w:t>
+      </w:r>
+      <w:proofErr w:type="spellEnd"/>
+      <w:r>
+        <w:rPr>
+          <w:rFonts w:ascii="Times New Roman" w:hAnsi="Times New Roman" w:cs="Times New Roman"/>
+          <w:sz w:val="28"/>
+          <w:szCs w:val="28"/>
+        </w:rPr>
+        <w:t xml:space="preserve"> project uses </w:t>
       </w:r>
       <w:r>
         <w:rPr>
@@ -6398,8 +6761,18 @@
           <w:sz w:val="28"/>
           <w:szCs w:val="28"/>
         </w:rPr>
-        <w:t>using .gitignore</w:t>
-      </w:r>
+        <w:t>using .</w:t>
+      </w:r>
+      <w:proofErr w:type="spellStart"/>
+      <w:r>
+        <w:rPr>
+          <w:rFonts w:ascii="Times New Roman" w:hAnsi="Times New Roman" w:cs="Times New Roman"/>
+          <w:sz w:val="28"/>
+          <w:szCs w:val="28"/>
+        </w:rPr>
+        <w:t>gitignore</w:t>
+      </w:r>
+      <w:proofErr w:type="spellEnd"/>
       <w:proofErr w:type="gramEnd"/>
     </w:p>
     <w:p>
@@ -6500,7 +6873,25 @@
           <w:sz w:val="28"/>
           <w:szCs w:val="28"/>
         </w:rPr>
-        <w:t>A working demo of the TransLingua application was recorded to demonstrate the functionality and output of the system.</w:t>
+        <w:t xml:space="preserve">A working demo of the </w:t>
+      </w:r>
+      <w:proofErr w:type="spellStart"/>
+      <w:r>
+        <w:rPr>
+          <w:rFonts w:ascii="Times New Roman" w:hAnsi="Times New Roman" w:cs="Times New Roman"/>
+          <w:sz w:val="28"/>
+          <w:szCs w:val="28"/>
+        </w:rPr>
+        <w:t>TransLingua</w:t>
+      </w:r>
+      <w:proofErr w:type="spellEnd"/>
+      <w:r>
+        <w:rPr>
+          <w:rFonts w:ascii="Times New Roman" w:hAnsi="Times New Roman" w:cs="Times New Roman"/>
+          <w:sz w:val="28"/>
+          <w:szCs w:val="28"/>
+        </w:rPr>
+        <w:t xml:space="preserve"> application was recorded to demonstrate the functionality and output of the system.</w:t>
       </w:r>
     </w:p>
     <w:p>
@@ -6537,7 +6928,7 @@
         </w:rPr>
         <w:br/>
       </w:r>
-      <w:hyperlink r:id="rId16" w:tgtFrame="_new" w:history="1">
+      <w:hyperlink r:id="rId16" w:history="1">
         <w:r>
           <w:rPr>
             <w:rStyle w:val="Hyperlink"/>
@@ -6545,7 +6936,7 @@
             <w:sz w:val="28"/>
             <w:szCs w:val="28"/>
           </w:rPr>
-          <w:t>https://drive.google.com/file/d/1lIvZHtfvcawjF2qS91x_63fxFabHilKY/view?usp=sharing</w:t>
+          <w:t>https://drive.google.com/file/d/1LVzBo9V1yNKRni1WUaTZsW1Wo5DmX_Zo/view?usp=sharing</w:t>
         </w:r>
       </w:hyperlink>
     </w:p>
@@ -6630,7 +7021,25 @@
           <w:sz w:val="28"/>
           <w:szCs w:val="28"/>
         </w:rPr>
-        <w:t>AI-generated translated output displayed on the Streamlit interface</w:t>
+        <w:t xml:space="preserve">AI-generated translated output displayed on the </w:t>
+      </w:r>
+      <w:proofErr w:type="spellStart"/>
+      <w:r>
+        <w:rPr>
+          <w:rFonts w:ascii="Times New Roman" w:hAnsi="Times New Roman" w:cs="Times New Roman"/>
+          <w:sz w:val="28"/>
+          <w:szCs w:val="28"/>
+        </w:rPr>
+        <w:t>Streamlit</w:t>
+      </w:r>
+      <w:proofErr w:type="spellEnd"/>
+      <w:r>
+        <w:rPr>
+          <w:rFonts w:ascii="Times New Roman" w:hAnsi="Times New Roman" w:cs="Times New Roman"/>
+          <w:sz w:val="28"/>
+          <w:szCs w:val="28"/>
+        </w:rPr>
+        <w:t xml:space="preserve"> interface</w:t>
       </w:r>
     </w:p>
     <w:p>
@@ -6684,7 +7093,25 @@
           <w:sz w:val="28"/>
           <w:szCs w:val="28"/>
         </w:rPr>
-        <w:t xml:space="preserve"> SmartBridge Virtual Internship</w:t>
+        <w:t xml:space="preserve"> </w:t>
+      </w:r>
+      <w:proofErr w:type="spellStart"/>
+      <w:r>
+        <w:rPr>
+          <w:rFonts w:ascii="Times New Roman" w:hAnsi="Times New Roman" w:cs="Times New Roman"/>
+          <w:sz w:val="28"/>
+          <w:szCs w:val="28"/>
+        </w:rPr>
+        <w:t>SmartBridge</w:t>
+      </w:r>
+      <w:proofErr w:type="spellEnd"/>
+      <w:r>
+        <w:rPr>
+          <w:rFonts w:ascii="Times New Roman" w:hAnsi="Times New Roman" w:cs="Times New Roman"/>
+          <w:sz w:val="28"/>
+          <w:szCs w:val="28"/>
+        </w:rPr>
+        <w:t xml:space="preserve"> Virtual Internship</w:t>
       </w:r>
     </w:p>
     <w:p>
@@ -6716,7 +7143,23 @@
           <w:sz w:val="28"/>
           <w:szCs w:val="28"/>
         </w:rPr>
-        <w:t xml:space="preserve"> 29 January 2026</w:t>
+        <w:t xml:space="preserve"> 2</w:t>
+      </w:r>
+      <w:r>
+        <w:rPr>
+          <w:rFonts w:ascii="Times New Roman" w:hAnsi="Times New Roman" w:cs="Times New Roman"/>
+          <w:sz w:val="28"/>
+          <w:szCs w:val="28"/>
+        </w:rPr>
+        <w:t>8</w:t>
+      </w:r>
+      <w:r>
+        <w:rPr>
+          <w:rFonts w:ascii="Times New Roman" w:hAnsi="Times New Roman" w:cs="Times New Roman"/>
+          <w:sz w:val="28"/>
+          <w:szCs w:val="28"/>
+        </w:rPr>
+        <w:t xml:space="preserve"> January 2026</w:t>
       </w:r>
     </w:p>
     <w:p>
@@ -6743,7 +7186,15 @@
           <w:sz w:val="28"/>
           <w:szCs w:val="28"/>
         </w:rPr>
-        <w:t xml:space="preserve"> LTVIP2026TMIDS91514</w:t>
+        <w:t xml:space="preserve"> </w:t>
+      </w:r>
+      <w:r>
+        <w:rPr>
+          <w:rFonts w:ascii="Times New Roman" w:hAnsi="Times New Roman" w:cs="Times New Roman"/>
+          <w:sz w:val="28"/>
+          <w:szCs w:val="28"/>
+        </w:rPr>
+        <w:t> LTVIP2026TMIDS47695</w:t>
       </w:r>
       <w:r>
         <w:rPr>
@@ -6811,7 +7262,7 @@
           <w:sz w:val="28"/>
           <w:szCs w:val="28"/>
         </w:rPr>
-        <w:t>Abubakar Bellary</w:t>
+        <w:t>Pattan Javeed Khan</w:t>
       </w:r>
     </w:p>
     <w:p>
@@ -6855,8 +7306,18 @@
           <w:sz w:val="28"/>
           <w:szCs w:val="28"/>
         </w:rPr>
-        <w:t>Gaddam Charan Kumar Reddy</w:t>
-      </w:r>
+        <w:t xml:space="preserve">Shaik Aaliya </w:t>
+      </w:r>
+      <w:proofErr w:type="spellStart"/>
+      <w:r>
+        <w:rPr>
+          <w:rFonts w:ascii="Times New Roman" w:hAnsi="Times New Roman" w:cs="Times New Roman"/>
+          <w:sz w:val="28"/>
+          <w:szCs w:val="28"/>
+        </w:rPr>
+        <w:t>Sulthana</w:t>
+      </w:r>
+      <w:proofErr w:type="spellEnd"/>
     </w:p>
     <w:p>
       <w:pPr>
@@ -6871,13 +7332,23 @@
           <w:szCs w:val="28"/>
         </w:rPr>
       </w:pPr>
-      <w:r>
-        <w:rPr>
-          <w:rFonts w:ascii="Times New Roman" w:hAnsi="Times New Roman" w:cs="Times New Roman"/>
-          <w:sz w:val="28"/>
-          <w:szCs w:val="28"/>
-        </w:rPr>
-        <w:t>Buraga Balaji</w:t>
+      <w:proofErr w:type="spellStart"/>
+      <w:r>
+        <w:rPr>
+          <w:rFonts w:ascii="Times New Roman" w:hAnsi="Times New Roman" w:cs="Times New Roman"/>
+          <w:sz w:val="28"/>
+          <w:szCs w:val="28"/>
+        </w:rPr>
+        <w:t>Pradhamakavi</w:t>
+      </w:r>
+      <w:proofErr w:type="spellEnd"/>
+      <w:r>
+        <w:rPr>
+          <w:rFonts w:ascii="Times New Roman" w:hAnsi="Times New Roman" w:cs="Times New Roman"/>
+          <w:sz w:val="28"/>
+          <w:szCs w:val="28"/>
+        </w:rPr>
+        <w:t xml:space="preserve"> Hima Kiran</w:t>
       </w:r>
     </w:p>
     <w:p>
@@ -6899,7 +7370,7 @@
           <w:sz w:val="28"/>
           <w:szCs w:val="28"/>
         </w:rPr>
-        <w:t>Ajjagottu Ajay Kumar Reddy</w:t>
+        <w:t>P Sruthi</w:t>
       </w:r>
     </w:p>
     <w:p>
@@ -6977,13 +7448,23 @@
           <w:szCs w:val="28"/>
         </w:rPr>
       </w:pPr>
-      <w:r>
-        <w:rPr>
-          <w:rFonts w:ascii="Times New Roman" w:hAnsi="Times New Roman" w:cs="Times New Roman"/>
-          <w:sz w:val="28"/>
-          <w:szCs w:val="28"/>
-        </w:rPr>
-        <w:t xml:space="preserve">Streamlit </w:t>
+      <w:proofErr w:type="spellStart"/>
+      <w:r>
+        <w:rPr>
+          <w:rFonts w:ascii="Times New Roman" w:hAnsi="Times New Roman" w:cs="Times New Roman"/>
+          <w:sz w:val="28"/>
+          <w:szCs w:val="28"/>
+        </w:rPr>
+        <w:t>Streamlit</w:t>
+      </w:r>
+      <w:proofErr w:type="spellEnd"/>
+      <w:r>
+        <w:rPr>
+          <w:rFonts w:ascii="Times New Roman" w:hAnsi="Times New Roman" w:cs="Times New Roman"/>
+          <w:sz w:val="28"/>
+          <w:szCs w:val="28"/>
+        </w:rPr>
+        <w:t xml:space="preserve"> </w:t>
       </w:r>
     </w:p>
     <w:p>
@@ -14011,7 +14492,6 @@
   <w:style w:type="character" w:default="1" w:styleId="DefaultParagraphFont">
     <w:name w:val="Default Paragraph Font"/>
     <w:uiPriority w:val="1"/>
-    <w:semiHidden/>
     <w:unhideWhenUsed/>
   </w:style>
   <w:style w:type="table" w:default="1" w:styleId="TableNormal">
@@ -14455,6 +14935,18 @@
       <w:shd w:val="clear" w:color="auto" w:fill="E1DFDD"/>
     </w:rPr>
   </w:style>
+  <w:style w:type="character" w:styleId="FollowedHyperlink">
+    <w:name w:val="FollowedHyperlink"/>
+    <w:basedOn w:val="DefaultParagraphFont"/>
+    <w:uiPriority w:val="99"/>
+    <w:semiHidden/>
+    <w:unhideWhenUsed/>
+    <w:rsid w:val="002569AD"/>
+    <w:rPr>
+      <w:color w:val="96607D" w:themeColor="followedHyperlink"/>
+      <w:u w:val="single"/>
+    </w:rPr>
+  </w:style>
 </w:styles>
 </file>
 

</xml_diff>